<commit_message>
Added photo & changed certificates to official names
</commit_message>
<xml_diff>
--- a/Curriculum vitae/CV_Lukas_Hanot.docx
+++ b/Curriculum vitae/CV_Lukas_Hanot.docx
@@ -4,7 +4,7 @@
   <w:body>
     <w:tbl>
       <w:tblPr>
-        <w:tblW w:w="9098" w:type="dxa"/>
+        <w:tblW w:w="9131" w:type="dxa"/>
         <w:jc w:val="left"/>
         <w:tblInd w:w="0" w:type="dxa"/>
         <w:tblCellMar>
@@ -16,12 +16,18 @@
         <w:tblLook w:val="0000" w:noVBand="0" w:noHBand="0" w:lastColumn="0" w:firstColumn="0" w:lastRow="0" w:firstRow="0"/>
       </w:tblPr>
       <w:tblGrid>
-        <w:gridCol w:w="2876"/>
+        <w:gridCol w:w="2873"/>
+        <w:gridCol w:w="1"/>
         <w:gridCol w:w="559"/>
-        <w:gridCol w:w="531"/>
-        <w:gridCol w:w="3181"/>
-        <w:gridCol w:w="1423"/>
-        <w:gridCol w:w="527"/>
+        <w:gridCol w:w="529"/>
+        <w:gridCol w:w="2"/>
+        <w:gridCol w:w="1857"/>
+        <w:gridCol w:w="160"/>
+        <w:gridCol w:w="1164"/>
+        <w:gridCol w:w="1152"/>
+        <w:gridCol w:w="2"/>
+        <w:gridCol w:w="269"/>
+        <w:gridCol w:w="563"/>
       </w:tblGrid>
       <w:tr>
         <w:trPr>
@@ -29,33 +35,79 @@
         </w:trPr>
         <w:tc>
           <w:tcPr>
-            <w:tcW w:w="3435" w:type="dxa"/>
-            <w:gridSpan w:val="2"/>
-            <w:tcBorders/>
-            <w:shd w:fill="auto" w:val="clear"/>
-          </w:tcPr>
-          <w:p>
-            <w:pPr>
-              <w:pStyle w:val="Normal"/>
-              <w:rPr>
-                <w:rFonts w:ascii="Verdana" w:hAnsi="Verdana"/>
-                <w:sz w:val="20"/>
-                <w:szCs w:val="20"/>
-              </w:rPr>
-            </w:pPr>
-            <w:r>
-              <w:rPr>
-                <w:rFonts w:ascii="Verdana" w:hAnsi="Verdana"/>
-                <w:sz w:val="20"/>
-                <w:szCs w:val="20"/>
-              </w:rPr>
+            <w:tcW w:w="3433" w:type="dxa"/>
+            <w:gridSpan w:val="3"/>
+            <w:tcBorders/>
+            <w:shd w:fill="auto" w:val="clear"/>
+          </w:tcPr>
+          <w:p>
+            <w:pPr>
+              <w:pStyle w:val="Normal"/>
+              <w:rPr>
+                <w:rFonts w:ascii="Verdana" w:hAnsi="Verdana"/>
+                <w:sz w:val="20"/>
+                <w:szCs w:val="20"/>
+              </w:rPr>
+            </w:pPr>
+            <w:r>
+              <w:rPr>
+                <w:rFonts w:ascii="Verdana" w:hAnsi="Verdana"/>
+                <w:sz w:val="20"/>
+                <w:szCs w:val="20"/>
+              </w:rPr>
+              <w:drawing>
+                <wp:anchor behindDoc="0" distT="0" distB="0" distL="0" distR="0" simplePos="0" locked="0" layoutInCell="1" allowOverlap="1" relativeHeight="2">
+                  <wp:simplePos x="0" y="0"/>
+                  <wp:positionH relativeFrom="page">
+                    <wp:posOffset>5413375</wp:posOffset>
+                  </wp:positionH>
+                  <wp:positionV relativeFrom="page">
+                    <wp:posOffset>1836420</wp:posOffset>
+                  </wp:positionV>
+                  <wp:extent cx="1393825" cy="1248410"/>
+                  <wp:effectExtent l="0" t="0" r="0" b="0"/>
+                  <wp:wrapNone/>
+                  <wp:docPr id="1" name="Image1" descr=""/>
+                  <wp:cNvGraphicFramePr>
+                    <a:graphicFrameLocks xmlns:a="http://schemas.openxmlformats.org/drawingml/2006/main" noChangeAspect="1"/>
+                  </wp:cNvGraphicFramePr>
+                  <a:graphic xmlns:a="http://schemas.openxmlformats.org/drawingml/2006/main">
+                    <a:graphicData uri="http://schemas.openxmlformats.org/drawingml/2006/picture">
+                      <pic:pic xmlns:pic="http://schemas.openxmlformats.org/drawingml/2006/picture">
+                        <pic:nvPicPr>
+                          <pic:cNvPr id="1" name="Image1" descr=""/>
+                          <pic:cNvPicPr>
+                            <a:picLocks noChangeAspect="1" noChangeArrowheads="1"/>
+                          </pic:cNvPicPr>
+                        </pic:nvPicPr>
+                        <pic:blipFill>
+                          <a:blip r:embed="rId2"/>
+                          <a:srcRect l="0" t="0" r="2261" b="0"/>
+                          <a:stretch>
+                            <a:fillRect/>
+                          </a:stretch>
+                        </pic:blipFill>
+                        <pic:spPr bwMode="auto">
+                          <a:xfrm>
+                            <a:off x="0" y="0"/>
+                            <a:ext cx="1393825" cy="1248410"/>
+                          </a:xfrm>
+                          <a:prstGeom prst="rect">
+                            <a:avLst/>
+                          </a:prstGeom>
+                        </pic:spPr>
+                      </pic:pic>
+                    </a:graphicData>
+                  </a:graphic>
+                </wp:anchor>
+              </w:drawing>
             </w:r>
           </w:p>
         </w:tc>
         <w:tc>
           <w:tcPr>
             <w:tcW w:w="3712" w:type="dxa"/>
-            <w:gridSpan w:val="2"/>
+            <w:gridSpan w:val="5"/>
             <w:tcBorders/>
             <w:shd w:fill="auto" w:val="clear"/>
           </w:tcPr>
@@ -80,6 +132,7 @@
         <w:tc>
           <w:tcPr>
             <w:tcW w:w="1423" w:type="dxa"/>
+            <w:gridSpan w:val="3"/>
             <w:tcBorders/>
             <w:shd w:fill="auto" w:val="clear"/>
           </w:tcPr>
@@ -104,7 +157,7 @@
         </w:tc>
         <w:tc>
           <w:tcPr>
-            <w:tcW w:w="527" w:type="dxa"/>
+            <w:tcW w:w="563" w:type="dxa"/>
             <w:tcBorders/>
             <w:shd w:fill="auto" w:val="clear"/>
           </w:tcPr>
@@ -134,8 +187,8 @@
         </w:trPr>
         <w:tc>
           <w:tcPr>
-            <w:tcW w:w="3435" w:type="dxa"/>
-            <w:gridSpan w:val="2"/>
+            <w:tcW w:w="3433" w:type="dxa"/>
+            <w:gridSpan w:val="3"/>
             <w:tcBorders/>
             <w:shd w:fill="auto" w:val="clear"/>
           </w:tcPr>
@@ -160,7 +213,7 @@
         <w:tc>
           <w:tcPr>
             <w:tcW w:w="3712" w:type="dxa"/>
-            <w:gridSpan w:val="2"/>
+            <w:gridSpan w:val="5"/>
             <w:tcBorders/>
             <w:shd w:fill="auto" w:val="clear"/>
           </w:tcPr>
@@ -185,6 +238,7 @@
         <w:tc>
           <w:tcPr>
             <w:tcW w:w="1423" w:type="dxa"/>
+            <w:gridSpan w:val="3"/>
             <w:tcBorders/>
             <w:shd w:fill="auto" w:val="clear"/>
           </w:tcPr>
@@ -209,7 +263,7 @@
         </w:tc>
         <w:tc>
           <w:tcPr>
-            <w:tcW w:w="527" w:type="dxa"/>
+            <w:tcW w:w="563" w:type="dxa"/>
             <w:tcBorders/>
             <w:shd w:fill="auto" w:val="clear"/>
           </w:tcPr>
@@ -240,8 +294,8 @@
         </w:trPr>
         <w:tc>
           <w:tcPr>
-            <w:tcW w:w="9097" w:type="dxa"/>
-            <w:gridSpan w:val="6"/>
+            <w:tcW w:w="9131" w:type="dxa"/>
+            <w:gridSpan w:val="12"/>
             <w:tcBorders/>
             <w:shd w:color="auto" w:fill="0C0C0C" w:val="clear"/>
           </w:tcPr>
@@ -271,8 +325,8 @@
         </w:trPr>
         <w:tc>
           <w:tcPr>
-            <w:tcW w:w="3435" w:type="dxa"/>
-            <w:gridSpan w:val="2"/>
+            <w:tcW w:w="3433" w:type="dxa"/>
+            <w:gridSpan w:val="3"/>
             <w:tcBorders/>
             <w:shd w:fill="auto" w:val="clear"/>
           </w:tcPr>
@@ -297,7 +351,7 @@
         <w:tc>
           <w:tcPr>
             <w:tcW w:w="3712" w:type="dxa"/>
-            <w:gridSpan w:val="2"/>
+            <w:gridSpan w:val="5"/>
             <w:tcBorders/>
             <w:shd w:fill="auto" w:val="clear"/>
           </w:tcPr>
@@ -322,6 +376,7 @@
         <w:tc>
           <w:tcPr>
             <w:tcW w:w="1423" w:type="dxa"/>
+            <w:gridSpan w:val="3"/>
             <w:tcBorders/>
             <w:shd w:fill="auto" w:val="clear"/>
           </w:tcPr>
@@ -346,7 +401,7 @@
         </w:tc>
         <w:tc>
           <w:tcPr>
-            <w:tcW w:w="527" w:type="dxa"/>
+            <w:tcW w:w="563" w:type="dxa"/>
             <w:tcBorders/>
             <w:shd w:fill="auto" w:val="clear"/>
           </w:tcPr>
@@ -376,8 +431,8 @@
         </w:trPr>
         <w:tc>
           <w:tcPr>
-            <w:tcW w:w="3435" w:type="dxa"/>
-            <w:gridSpan w:val="2"/>
+            <w:tcW w:w="3433" w:type="dxa"/>
+            <w:gridSpan w:val="3"/>
             <w:tcBorders/>
             <w:shd w:fill="auto" w:val="clear"/>
           </w:tcPr>
@@ -402,7 +457,7 @@
         <w:tc>
           <w:tcPr>
             <w:tcW w:w="3712" w:type="dxa"/>
-            <w:gridSpan w:val="2"/>
+            <w:gridSpan w:val="5"/>
             <w:tcBorders/>
             <w:shd w:fill="auto" w:val="clear"/>
           </w:tcPr>
@@ -427,6 +482,7 @@
         <w:tc>
           <w:tcPr>
             <w:tcW w:w="1423" w:type="dxa"/>
+            <w:gridSpan w:val="3"/>
             <w:tcBorders/>
             <w:shd w:fill="auto" w:val="clear"/>
           </w:tcPr>
@@ -451,7 +507,7 @@
         </w:tc>
         <w:tc>
           <w:tcPr>
-            <w:tcW w:w="527" w:type="dxa"/>
+            <w:tcW w:w="563" w:type="dxa"/>
             <w:tcBorders/>
             <w:shd w:fill="auto" w:val="clear"/>
           </w:tcPr>
@@ -481,8 +537,8 @@
         </w:trPr>
         <w:tc>
           <w:tcPr>
-            <w:tcW w:w="3435" w:type="dxa"/>
-            <w:gridSpan w:val="2"/>
+            <w:tcW w:w="3433" w:type="dxa"/>
+            <w:gridSpan w:val="3"/>
             <w:tcBorders/>
             <w:shd w:color="auto" w:fill="C0C0C0" w:val="clear"/>
           </w:tcPr>
@@ -523,8 +579,8 @@
         </w:tc>
         <w:tc>
           <w:tcPr>
-            <w:tcW w:w="5662" w:type="dxa"/>
-            <w:gridSpan w:val="4"/>
+            <w:tcW w:w="5698" w:type="dxa"/>
+            <w:gridSpan w:val="9"/>
             <w:tcBorders/>
             <w:shd w:color="auto" w:fill="C0C0C0" w:val="clear"/>
           </w:tcPr>
@@ -560,8 +616,8 @@
         </w:trPr>
         <w:tc>
           <w:tcPr>
-            <w:tcW w:w="3435" w:type="dxa"/>
-            <w:gridSpan w:val="2"/>
+            <w:tcW w:w="3433" w:type="dxa"/>
+            <w:gridSpan w:val="3"/>
             <w:tcBorders/>
             <w:shd w:fill="auto" w:val="clear"/>
             <w:vAlign w:val="bottom"/>
@@ -594,7 +650,7 @@
         <w:tc>
           <w:tcPr>
             <w:tcW w:w="3712" w:type="dxa"/>
-            <w:gridSpan w:val="2"/>
+            <w:gridSpan w:val="5"/>
             <w:tcBorders/>
             <w:shd w:fill="auto" w:val="clear"/>
             <w:vAlign w:val="bottom"/>
@@ -621,6 +677,7 @@
         <w:tc>
           <w:tcPr>
             <w:tcW w:w="1423" w:type="dxa"/>
+            <w:gridSpan w:val="3"/>
             <w:tcBorders/>
             <w:shd w:fill="auto" w:val="clear"/>
             <w:vAlign w:val="bottom"/>
@@ -646,7 +703,7 @@
         </w:tc>
         <w:tc>
           <w:tcPr>
-            <w:tcW w:w="527" w:type="dxa"/>
+            <w:tcW w:w="563" w:type="dxa"/>
             <w:tcBorders/>
             <w:shd w:fill="auto" w:val="clear"/>
             <w:vAlign w:val="bottom"/>
@@ -677,8 +734,8 @@
         </w:trPr>
         <w:tc>
           <w:tcPr>
-            <w:tcW w:w="3435" w:type="dxa"/>
-            <w:gridSpan w:val="2"/>
+            <w:tcW w:w="3433" w:type="dxa"/>
+            <w:gridSpan w:val="3"/>
             <w:tcBorders/>
             <w:shd w:fill="auto" w:val="clear"/>
             <w:vAlign w:val="bottom"/>
@@ -712,7 +769,7 @@
         <w:tc>
           <w:tcPr>
             <w:tcW w:w="3712" w:type="dxa"/>
-            <w:gridSpan w:val="2"/>
+            <w:gridSpan w:val="5"/>
             <w:tcBorders/>
             <w:shd w:fill="auto" w:val="clear"/>
             <w:vAlign w:val="bottom"/>
@@ -737,6 +794,7 @@
         <w:tc>
           <w:tcPr>
             <w:tcW w:w="1423" w:type="dxa"/>
+            <w:gridSpan w:val="3"/>
             <w:tcBorders/>
             <w:shd w:fill="auto" w:val="clear"/>
             <w:vAlign w:val="bottom"/>
@@ -764,7 +822,7 @@
         </w:tc>
         <w:tc>
           <w:tcPr>
-            <w:tcW w:w="527" w:type="dxa"/>
+            <w:tcW w:w="563" w:type="dxa"/>
             <w:tcBorders/>
             <w:shd w:fill="auto" w:val="clear"/>
             <w:vAlign w:val="bottom"/>
@@ -798,8 +856,8 @@
         </w:trPr>
         <w:tc>
           <w:tcPr>
-            <w:tcW w:w="3435" w:type="dxa"/>
-            <w:gridSpan w:val="2"/>
+            <w:tcW w:w="3433" w:type="dxa"/>
+            <w:gridSpan w:val="3"/>
             <w:tcBorders/>
             <w:shd w:fill="auto" w:val="clear"/>
           </w:tcPr>
@@ -832,7 +890,7 @@
         <w:tc>
           <w:tcPr>
             <w:tcW w:w="3712" w:type="dxa"/>
-            <w:gridSpan w:val="2"/>
+            <w:gridSpan w:val="5"/>
             <w:tcBorders/>
             <w:shd w:fill="auto" w:val="clear"/>
           </w:tcPr>
@@ -868,6 +926,7 @@
         <w:tc>
           <w:tcPr>
             <w:tcW w:w="1423" w:type="dxa"/>
+            <w:gridSpan w:val="3"/>
             <w:tcBorders/>
             <w:shd w:fill="auto" w:val="clear"/>
           </w:tcPr>
@@ -897,7 +956,7 @@
         </w:tc>
         <w:tc>
           <w:tcPr>
-            <w:tcW w:w="527" w:type="dxa"/>
+            <w:tcW w:w="563" w:type="dxa"/>
             <w:tcBorders/>
             <w:shd w:fill="auto" w:val="clear"/>
           </w:tcPr>
@@ -933,8 +992,8 @@
         </w:trPr>
         <w:tc>
           <w:tcPr>
-            <w:tcW w:w="3435" w:type="dxa"/>
-            <w:gridSpan w:val="2"/>
+            <w:tcW w:w="3433" w:type="dxa"/>
+            <w:gridSpan w:val="3"/>
             <w:tcBorders/>
             <w:shd w:fill="auto" w:val="clear"/>
           </w:tcPr>
@@ -968,7 +1027,7 @@
         <w:tc>
           <w:tcPr>
             <w:tcW w:w="3712" w:type="dxa"/>
-            <w:gridSpan w:val="2"/>
+            <w:gridSpan w:val="5"/>
             <w:tcBorders/>
             <w:shd w:fill="auto" w:val="clear"/>
           </w:tcPr>
@@ -993,6 +1052,7 @@
         <w:tc>
           <w:tcPr>
             <w:tcW w:w="1423" w:type="dxa"/>
+            <w:gridSpan w:val="3"/>
             <w:tcBorders/>
             <w:shd w:fill="auto" w:val="clear"/>
           </w:tcPr>
@@ -1019,7 +1079,7 @@
         </w:tc>
         <w:tc>
           <w:tcPr>
-            <w:tcW w:w="527" w:type="dxa"/>
+            <w:tcW w:w="563" w:type="dxa"/>
             <w:tcBorders/>
             <w:shd w:fill="auto" w:val="clear"/>
           </w:tcPr>
@@ -1052,8 +1112,8 @@
         </w:trPr>
         <w:tc>
           <w:tcPr>
-            <w:tcW w:w="3435" w:type="dxa"/>
-            <w:gridSpan w:val="2"/>
+            <w:tcW w:w="3433" w:type="dxa"/>
+            <w:gridSpan w:val="3"/>
             <w:tcBorders/>
             <w:shd w:fill="auto" w:val="clear"/>
           </w:tcPr>
@@ -1087,7 +1147,7 @@
         <w:tc>
           <w:tcPr>
             <w:tcW w:w="3712" w:type="dxa"/>
-            <w:gridSpan w:val="2"/>
+            <w:gridSpan w:val="5"/>
             <w:tcBorders/>
             <w:shd w:fill="auto" w:val="clear"/>
           </w:tcPr>
@@ -1113,6 +1173,7 @@
         <w:tc>
           <w:tcPr>
             <w:tcW w:w="1423" w:type="dxa"/>
+            <w:gridSpan w:val="3"/>
             <w:tcBorders/>
             <w:shd w:fill="auto" w:val="clear"/>
           </w:tcPr>
@@ -1140,7 +1201,7 @@
         </w:tc>
         <w:tc>
           <w:tcPr>
-            <w:tcW w:w="527" w:type="dxa"/>
+            <w:tcW w:w="563" w:type="dxa"/>
             <w:tcBorders/>
             <w:shd w:fill="auto" w:val="clear"/>
           </w:tcPr>
@@ -1173,8 +1234,8 @@
         </w:trPr>
         <w:tc>
           <w:tcPr>
-            <w:tcW w:w="3435" w:type="dxa"/>
-            <w:gridSpan w:val="2"/>
+            <w:tcW w:w="3433" w:type="dxa"/>
+            <w:gridSpan w:val="3"/>
             <w:tcBorders/>
             <w:shd w:fill="auto" w:val="clear"/>
           </w:tcPr>
@@ -1207,7 +1268,7 @@
         <w:tc>
           <w:tcPr>
             <w:tcW w:w="3712" w:type="dxa"/>
-            <w:gridSpan w:val="2"/>
+            <w:gridSpan w:val="5"/>
             <w:tcBorders/>
             <w:shd w:fill="auto" w:val="clear"/>
           </w:tcPr>
@@ -1235,6 +1296,7 @@
         <w:tc>
           <w:tcPr>
             <w:tcW w:w="1423" w:type="dxa"/>
+            <w:gridSpan w:val="3"/>
             <w:tcBorders/>
             <w:shd w:fill="auto" w:val="clear"/>
           </w:tcPr>
@@ -1262,7 +1324,7 @@
         </w:tc>
         <w:tc>
           <w:tcPr>
-            <w:tcW w:w="527" w:type="dxa"/>
+            <w:tcW w:w="563" w:type="dxa"/>
             <w:tcBorders/>
             <w:shd w:fill="auto" w:val="clear"/>
           </w:tcPr>
@@ -1294,8 +1356,8 @@
         </w:trPr>
         <w:tc>
           <w:tcPr>
-            <w:tcW w:w="3435" w:type="dxa"/>
-            <w:gridSpan w:val="2"/>
+            <w:tcW w:w="3433" w:type="dxa"/>
+            <w:gridSpan w:val="3"/>
             <w:tcBorders/>
             <w:shd w:fill="auto" w:val="clear"/>
           </w:tcPr>
@@ -1328,7 +1390,7 @@
         <w:tc>
           <w:tcPr>
             <w:tcW w:w="3712" w:type="dxa"/>
-            <w:gridSpan w:val="2"/>
+            <w:gridSpan w:val="5"/>
             <w:tcBorders/>
             <w:shd w:fill="auto" w:val="clear"/>
           </w:tcPr>
@@ -1356,6 +1418,7 @@
         <w:tc>
           <w:tcPr>
             <w:tcW w:w="1423" w:type="dxa"/>
+            <w:gridSpan w:val="3"/>
             <w:tcBorders/>
             <w:shd w:fill="auto" w:val="clear"/>
           </w:tcPr>
@@ -1383,7 +1446,7 @@
         </w:tc>
         <w:tc>
           <w:tcPr>
-            <w:tcW w:w="527" w:type="dxa"/>
+            <w:tcW w:w="563" w:type="dxa"/>
             <w:tcBorders/>
             <w:shd w:fill="auto" w:val="clear"/>
           </w:tcPr>
@@ -1415,8 +1478,8 @@
         </w:trPr>
         <w:tc>
           <w:tcPr>
-            <w:tcW w:w="3435" w:type="dxa"/>
-            <w:gridSpan w:val="2"/>
+            <w:tcW w:w="3433" w:type="dxa"/>
+            <w:gridSpan w:val="3"/>
             <w:tcBorders/>
             <w:shd w:fill="auto" w:val="clear"/>
           </w:tcPr>
@@ -1450,7 +1513,7 @@
         <w:tc>
           <w:tcPr>
             <w:tcW w:w="3712" w:type="dxa"/>
-            <w:gridSpan w:val="2"/>
+            <w:gridSpan w:val="5"/>
             <w:tcBorders/>
             <w:shd w:fill="auto" w:val="clear"/>
           </w:tcPr>
@@ -1475,6 +1538,7 @@
         <w:tc>
           <w:tcPr>
             <w:tcW w:w="1423" w:type="dxa"/>
+            <w:gridSpan w:val="3"/>
             <w:tcBorders/>
             <w:shd w:fill="auto" w:val="clear"/>
           </w:tcPr>
@@ -1502,7 +1566,7 @@
         </w:tc>
         <w:tc>
           <w:tcPr>
-            <w:tcW w:w="527" w:type="dxa"/>
+            <w:tcW w:w="563" w:type="dxa"/>
             <w:tcBorders/>
             <w:shd w:fill="auto" w:val="clear"/>
           </w:tcPr>
@@ -1534,8 +1598,8 @@
         </w:trPr>
         <w:tc>
           <w:tcPr>
-            <w:tcW w:w="3435" w:type="dxa"/>
-            <w:gridSpan w:val="2"/>
+            <w:tcW w:w="3433" w:type="dxa"/>
+            <w:gridSpan w:val="3"/>
             <w:tcBorders/>
             <w:shd w:fill="auto" w:val="clear"/>
           </w:tcPr>
@@ -1569,7 +1633,7 @@
         <w:tc>
           <w:tcPr>
             <w:tcW w:w="3712" w:type="dxa"/>
-            <w:gridSpan w:val="2"/>
+            <w:gridSpan w:val="5"/>
             <w:tcBorders/>
             <w:shd w:fill="auto" w:val="clear"/>
           </w:tcPr>
@@ -1598,6 +1662,7 @@
         <w:tc>
           <w:tcPr>
             <w:tcW w:w="1423" w:type="dxa"/>
+            <w:gridSpan w:val="3"/>
             <w:tcBorders/>
             <w:shd w:fill="auto" w:val="clear"/>
           </w:tcPr>
@@ -1624,7 +1689,7 @@
         </w:tc>
         <w:tc>
           <w:tcPr>
-            <w:tcW w:w="527" w:type="dxa"/>
+            <w:tcW w:w="563" w:type="dxa"/>
             <w:tcBorders/>
             <w:shd w:fill="auto" w:val="clear"/>
           </w:tcPr>
@@ -1656,8 +1721,8 @@
         </w:trPr>
         <w:tc>
           <w:tcPr>
-            <w:tcW w:w="3435" w:type="dxa"/>
-            <w:gridSpan w:val="2"/>
+            <w:tcW w:w="3433" w:type="dxa"/>
+            <w:gridSpan w:val="3"/>
             <w:tcBorders/>
             <w:shd w:fill="auto" w:val="clear"/>
           </w:tcPr>
@@ -1690,7 +1755,7 @@
         <w:tc>
           <w:tcPr>
             <w:tcW w:w="3712" w:type="dxa"/>
-            <w:gridSpan w:val="2"/>
+            <w:gridSpan w:val="5"/>
             <w:tcBorders/>
             <w:shd w:fill="auto" w:val="clear"/>
           </w:tcPr>
@@ -1718,6 +1783,7 @@
         <w:tc>
           <w:tcPr>
             <w:tcW w:w="1423" w:type="dxa"/>
+            <w:gridSpan w:val="3"/>
             <w:tcBorders/>
             <w:shd w:fill="auto" w:val="clear"/>
           </w:tcPr>
@@ -1744,7 +1810,7 @@
         </w:tc>
         <w:tc>
           <w:tcPr>
-            <w:tcW w:w="527" w:type="dxa"/>
+            <w:tcW w:w="563" w:type="dxa"/>
             <w:tcBorders/>
             <w:shd w:fill="auto" w:val="clear"/>
           </w:tcPr>
@@ -1776,8 +1842,8 @@
         </w:trPr>
         <w:tc>
           <w:tcPr>
-            <w:tcW w:w="3435" w:type="dxa"/>
-            <w:gridSpan w:val="2"/>
+            <w:tcW w:w="3433" w:type="dxa"/>
+            <w:gridSpan w:val="3"/>
             <w:tcBorders/>
             <w:shd w:color="auto" w:fill="C0C0C0" w:val="clear"/>
           </w:tcPr>
@@ -1818,8 +1884,8 @@
         </w:tc>
         <w:tc>
           <w:tcPr>
-            <w:tcW w:w="5662" w:type="dxa"/>
-            <w:gridSpan w:val="4"/>
+            <w:tcW w:w="5698" w:type="dxa"/>
+            <w:gridSpan w:val="9"/>
             <w:tcBorders/>
             <w:shd w:color="auto" w:fill="C0C0C0" w:val="clear"/>
           </w:tcPr>
@@ -1855,8 +1921,8 @@
         </w:trPr>
         <w:tc>
           <w:tcPr>
-            <w:tcW w:w="3435" w:type="dxa"/>
-            <w:gridSpan w:val="2"/>
+            <w:tcW w:w="3433" w:type="dxa"/>
+            <w:gridSpan w:val="3"/>
             <w:tcBorders/>
             <w:shd w:fill="auto" w:val="clear"/>
             <w:vAlign w:val="bottom"/>
@@ -1886,8 +1952,8 @@
         </w:tc>
         <w:tc>
           <w:tcPr>
-            <w:tcW w:w="5662" w:type="dxa"/>
-            <w:gridSpan w:val="4"/>
+            <w:tcW w:w="5698" w:type="dxa"/>
+            <w:gridSpan w:val="9"/>
             <w:tcBorders/>
             <w:shd w:fill="auto" w:val="clear"/>
             <w:vAlign w:val="bottom"/>
@@ -1918,8 +1984,8 @@
         </w:trPr>
         <w:tc>
           <w:tcPr>
-            <w:tcW w:w="3435" w:type="dxa"/>
-            <w:gridSpan w:val="2"/>
+            <w:tcW w:w="3433" w:type="dxa"/>
+            <w:gridSpan w:val="3"/>
             <w:tcBorders/>
             <w:shd w:fill="auto" w:val="clear"/>
           </w:tcPr>
@@ -1950,8 +2016,8 @@
         </w:tc>
         <w:tc>
           <w:tcPr>
-            <w:tcW w:w="5662" w:type="dxa"/>
-            <w:gridSpan w:val="4"/>
+            <w:tcW w:w="5698" w:type="dxa"/>
+            <w:gridSpan w:val="9"/>
             <w:tcBorders/>
             <w:shd w:fill="auto" w:val="clear"/>
           </w:tcPr>
@@ -2106,8 +2172,8 @@
         </w:trPr>
         <w:tc>
           <w:tcPr>
-            <w:tcW w:w="3435" w:type="dxa"/>
-            <w:gridSpan w:val="2"/>
+            <w:tcW w:w="3433" w:type="dxa"/>
+            <w:gridSpan w:val="3"/>
             <w:tcBorders/>
             <w:shd w:fill="auto" w:val="clear"/>
           </w:tcPr>
@@ -2137,8 +2203,8 @@
         </w:tc>
         <w:tc>
           <w:tcPr>
-            <w:tcW w:w="5662" w:type="dxa"/>
-            <w:gridSpan w:val="4"/>
+            <w:tcW w:w="5698" w:type="dxa"/>
+            <w:gridSpan w:val="9"/>
             <w:tcBorders/>
             <w:shd w:fill="auto" w:val="clear"/>
           </w:tcPr>
@@ -2168,8 +2234,8 @@
         </w:trPr>
         <w:tc>
           <w:tcPr>
-            <w:tcW w:w="3435" w:type="dxa"/>
-            <w:gridSpan w:val="2"/>
+            <w:tcW w:w="3433" w:type="dxa"/>
+            <w:gridSpan w:val="3"/>
             <w:tcBorders/>
             <w:shd w:fill="auto" w:val="clear"/>
             <w:vAlign w:val="bottom"/>
@@ -2200,8 +2266,8 @@
         </w:tc>
         <w:tc>
           <w:tcPr>
-            <w:tcW w:w="5662" w:type="dxa"/>
-            <w:gridSpan w:val="4"/>
+            <w:tcW w:w="5698" w:type="dxa"/>
+            <w:gridSpan w:val="9"/>
             <w:tcBorders/>
             <w:shd w:fill="auto" w:val="clear"/>
             <w:vAlign w:val="bottom"/>
@@ -2229,8 +2295,8 @@
         </w:trPr>
         <w:tc>
           <w:tcPr>
-            <w:tcW w:w="3435" w:type="dxa"/>
-            <w:gridSpan w:val="2"/>
+            <w:tcW w:w="3433" w:type="dxa"/>
+            <w:gridSpan w:val="3"/>
             <w:tcBorders/>
             <w:shd w:fill="auto" w:val="clear"/>
           </w:tcPr>
@@ -2260,8 +2326,8 @@
         </w:tc>
         <w:tc>
           <w:tcPr>
-            <w:tcW w:w="5662" w:type="dxa"/>
-            <w:gridSpan w:val="4"/>
+            <w:tcW w:w="5698" w:type="dxa"/>
+            <w:gridSpan w:val="9"/>
             <w:tcBorders/>
             <w:shd w:fill="auto" w:val="clear"/>
           </w:tcPr>
@@ -2288,8 +2354,8 @@
         </w:trPr>
         <w:tc>
           <w:tcPr>
-            <w:tcW w:w="3435" w:type="dxa"/>
-            <w:gridSpan w:val="2"/>
+            <w:tcW w:w="3433" w:type="dxa"/>
+            <w:gridSpan w:val="3"/>
             <w:tcBorders/>
             <w:shd w:fill="auto" w:val="clear"/>
           </w:tcPr>
@@ -2319,8 +2385,8 @@
         </w:tc>
         <w:tc>
           <w:tcPr>
-            <w:tcW w:w="5662" w:type="dxa"/>
-            <w:gridSpan w:val="4"/>
+            <w:tcW w:w="5698" w:type="dxa"/>
+            <w:gridSpan w:val="9"/>
             <w:tcBorders/>
             <w:shd w:fill="auto" w:val="clear"/>
           </w:tcPr>
@@ -2347,8 +2413,8 @@
         </w:trPr>
         <w:tc>
           <w:tcPr>
-            <w:tcW w:w="3435" w:type="dxa"/>
-            <w:gridSpan w:val="2"/>
+            <w:tcW w:w="3433" w:type="dxa"/>
+            <w:gridSpan w:val="3"/>
             <w:tcBorders/>
             <w:shd w:fill="auto" w:val="clear"/>
           </w:tcPr>
@@ -2378,8 +2444,8 @@
         </w:tc>
         <w:tc>
           <w:tcPr>
-            <w:tcW w:w="5662" w:type="dxa"/>
-            <w:gridSpan w:val="4"/>
+            <w:tcW w:w="5698" w:type="dxa"/>
+            <w:gridSpan w:val="9"/>
             <w:tcBorders/>
             <w:shd w:fill="auto" w:val="clear"/>
           </w:tcPr>
@@ -2409,8 +2475,8 @@
         </w:trPr>
         <w:tc>
           <w:tcPr>
-            <w:tcW w:w="3435" w:type="dxa"/>
-            <w:gridSpan w:val="2"/>
+            <w:tcW w:w="3433" w:type="dxa"/>
+            <w:gridSpan w:val="3"/>
             <w:tcBorders/>
             <w:shd w:fill="auto" w:val="clear"/>
           </w:tcPr>
@@ -2441,8 +2507,8 @@
         </w:tc>
         <w:tc>
           <w:tcPr>
-            <w:tcW w:w="5662" w:type="dxa"/>
-            <w:gridSpan w:val="4"/>
+            <w:tcW w:w="5698" w:type="dxa"/>
+            <w:gridSpan w:val="9"/>
             <w:tcBorders/>
             <w:shd w:fill="auto" w:val="clear"/>
           </w:tcPr>
@@ -2495,8 +2561,8 @@
         </w:trPr>
         <w:tc>
           <w:tcPr>
-            <w:tcW w:w="3435" w:type="dxa"/>
-            <w:gridSpan w:val="2"/>
+            <w:tcW w:w="3433" w:type="dxa"/>
+            <w:gridSpan w:val="3"/>
             <w:tcBorders/>
             <w:shd w:fill="auto" w:val="clear"/>
           </w:tcPr>
@@ -2523,8 +2589,8 @@
         </w:tc>
         <w:tc>
           <w:tcPr>
-            <w:tcW w:w="5662" w:type="dxa"/>
-            <w:gridSpan w:val="4"/>
+            <w:tcW w:w="5698" w:type="dxa"/>
+            <w:gridSpan w:val="9"/>
             <w:tcBorders/>
             <w:shd w:fill="auto" w:val="clear"/>
           </w:tcPr>
@@ -2556,8 +2622,8 @@
         </w:trPr>
         <w:tc>
           <w:tcPr>
-            <w:tcW w:w="3435" w:type="dxa"/>
-            <w:gridSpan w:val="2"/>
+            <w:tcW w:w="3433" w:type="dxa"/>
+            <w:gridSpan w:val="3"/>
             <w:tcBorders/>
             <w:shd w:fill="auto" w:val="clear"/>
           </w:tcPr>
@@ -2584,8 +2650,8 @@
         </w:tc>
         <w:tc>
           <w:tcPr>
-            <w:tcW w:w="5662" w:type="dxa"/>
-            <w:gridSpan w:val="4"/>
+            <w:tcW w:w="5698" w:type="dxa"/>
+            <w:gridSpan w:val="9"/>
             <w:tcBorders/>
             <w:shd w:fill="auto" w:val="clear"/>
           </w:tcPr>
@@ -2617,8 +2683,8 @@
         </w:trPr>
         <w:tc>
           <w:tcPr>
-            <w:tcW w:w="9097" w:type="dxa"/>
-            <w:gridSpan w:val="6"/>
+            <w:tcW w:w="9131" w:type="dxa"/>
+            <w:gridSpan w:val="12"/>
             <w:tcBorders/>
             <w:shd w:fill="auto" w:val="clear"/>
           </w:tcPr>
@@ -2648,8 +2714,8 @@
         </w:trPr>
         <w:tc>
           <w:tcPr>
-            <w:tcW w:w="3966" w:type="dxa"/>
-            <w:gridSpan w:val="3"/>
+            <w:tcW w:w="3964" w:type="dxa"/>
+            <w:gridSpan w:val="5"/>
             <w:tcBorders/>
             <w:shd w:color="auto" w:fill="C0C0C0" w:val="clear"/>
           </w:tcPr>
@@ -2690,8 +2756,8 @@
         </w:tc>
         <w:tc>
           <w:tcPr>
-            <w:tcW w:w="5131" w:type="dxa"/>
-            <w:gridSpan w:val="3"/>
+            <w:tcW w:w="5167" w:type="dxa"/>
+            <w:gridSpan w:val="7"/>
             <w:tcBorders/>
             <w:shd w:color="auto" w:fill="C0C0C0" w:val="clear"/>
           </w:tcPr>
@@ -2727,8 +2793,8 @@
         </w:trPr>
         <w:tc>
           <w:tcPr>
-            <w:tcW w:w="3435" w:type="dxa"/>
-            <w:gridSpan w:val="2"/>
+            <w:tcW w:w="3433" w:type="dxa"/>
+            <w:gridSpan w:val="3"/>
             <w:tcBorders/>
             <w:shd w:fill="auto" w:val="clear"/>
           </w:tcPr>
@@ -2753,8 +2819,8 @@
         </w:tc>
         <w:tc>
           <w:tcPr>
-            <w:tcW w:w="5662" w:type="dxa"/>
-            <w:gridSpan w:val="4"/>
+            <w:tcW w:w="5698" w:type="dxa"/>
+            <w:gridSpan w:val="9"/>
             <w:tcBorders/>
             <w:shd w:fill="auto" w:val="clear"/>
           </w:tcPr>
@@ -2790,8 +2856,8 @@
         </w:trPr>
         <w:tc>
           <w:tcPr>
-            <w:tcW w:w="3435" w:type="dxa"/>
-            <w:gridSpan w:val="2"/>
+            <w:tcW w:w="3433" w:type="dxa"/>
+            <w:gridSpan w:val="3"/>
             <w:tcBorders/>
             <w:shd w:fill="auto" w:val="clear"/>
           </w:tcPr>
@@ -2822,8 +2888,8 @@
         </w:tc>
         <w:tc>
           <w:tcPr>
-            <w:tcW w:w="5662" w:type="dxa"/>
-            <w:gridSpan w:val="4"/>
+            <w:tcW w:w="5698" w:type="dxa"/>
+            <w:gridSpan w:val="9"/>
             <w:tcBorders/>
             <w:shd w:fill="auto" w:val="clear"/>
           </w:tcPr>
@@ -2844,7 +2910,26 @@
                 <w:sz w:val="20"/>
                 <w:szCs w:val="20"/>
               </w:rPr>
-              <w:t>computersystemen: PC, Unix, Servers, IBM system, Cisco</w:t>
+              <w:t xml:space="preserve">computersystemen: </w:t>
+            </w:r>
+            <w:r>
+              <w:rPr>
+                <w:rFonts w:eastAsia="Times New Roman" w:cs="Times New Roman" w:ascii="Verdana" w:hAnsi="Verdana"/>
+                <w:color w:val="auto"/>
+                <w:kern w:val="0"/>
+                <w:sz w:val="20"/>
+                <w:szCs w:val="20"/>
+                <w:lang w:val="nl-NL" w:eastAsia="nl-NL" w:bidi="ar-SA"/>
+              </w:rPr>
+              <w:t>Windows, Centos, Ubuntu Server,</w:t>
+            </w:r>
+            <w:r>
+              <w:rPr>
+                <w:rFonts w:ascii="Verdana" w:hAnsi="Verdana"/>
+                <w:sz w:val="20"/>
+                <w:szCs w:val="20"/>
+              </w:rPr>
+              <w:t xml:space="preserve"> IBM systems, Cisco</w:t>
             </w:r>
           </w:p>
           <w:p>
@@ -2864,7 +2949,7 @@
                 <w:sz w:val="20"/>
                 <w:szCs w:val="20"/>
               </w:rPr>
-              <w:t>besturingssystemen: Windows, Linux, z/OS, Vmware ESXi</w:t>
+              <w:t>besturingssystemen: Windows (7, 10, 2012, 2016), Linux (Centos, Arch, Ubuntu, Fedora), z/OS, Vmware ESXi, pfSense</w:t>
             </w:r>
           </w:p>
           <w:p>
@@ -2904,7 +2989,7 @@
                 <w:sz w:val="20"/>
                 <w:szCs w:val="20"/>
               </w:rPr>
-              <w:t>scripting talen: Python, Bash, PowerShell, cmd.exe, JavaScript</w:t>
+              <w:t>scripting talen: Python, Bash, PowerShell, command prompt</w:t>
             </w:r>
           </w:p>
           <w:p>
@@ -2924,31 +3009,7 @@
                 <w:sz w:val="20"/>
                 <w:szCs w:val="20"/>
               </w:rPr>
-              <w:t xml:space="preserve">toepassingsprogrammatuur: vCenter, Exchange, Active Directory, SCCM, Office365, </w:t>
-            </w:r>
-            <w:r>
-              <w:rPr>
-                <w:rFonts w:ascii="Verdana" w:hAnsi="Verdana"/>
-                <w:sz w:val="20"/>
-                <w:szCs w:val="20"/>
-              </w:rPr>
-              <w:t>Git,</w:t>
-            </w:r>
-            <w:r>
-              <w:rPr>
-                <w:rFonts w:ascii="Verdana" w:hAnsi="Verdana"/>
-                <w:sz w:val="20"/>
-                <w:szCs w:val="20"/>
-              </w:rPr>
-              <w:t xml:space="preserve"> </w:t>
-            </w:r>
-            <w:r>
-              <w:rPr>
-                <w:rFonts w:ascii="Verdana" w:hAnsi="Verdana"/>
-                <w:sz w:val="20"/>
-                <w:szCs w:val="20"/>
-              </w:rPr>
-              <w:t>KVM, Docker</w:t>
+              <w:t xml:space="preserve">toepassingsprogrammatuur:  pfSense, firewalld, Office365, Git, KVM, Docker, openVPN, </w:t>
             </w:r>
           </w:p>
           <w:p>
@@ -2963,15 +3024,86 @@
                 <w:sz w:val="20"/>
                 <w:szCs w:val="20"/>
               </w:rPr>
-              <w:t xml:space="preserve">netwerken: CCNA 1-4, </w:t>
-            </w:r>
-            <w:r>
-              <w:rPr>
-                <w:rFonts w:ascii="Verdana" w:hAnsi="Verdana"/>
-                <w:sz w:val="20"/>
-                <w:szCs w:val="20"/>
-              </w:rPr>
-              <w:t>CCNA cybersecurity course</w:t>
+              <w:t xml:space="preserve">netwerken: </w:t>
+            </w:r>
+          </w:p>
+          <w:p>
+            <w:pPr>
+              <w:pStyle w:val="Normal"/>
+              <w:ind w:right="-2" w:hanging="0"/>
+              <w:rPr/>
+            </w:pPr>
+            <w:r>
+              <w:rPr>
+                <w:rFonts w:ascii="Verdana" w:hAnsi="Verdana"/>
+                <w:sz w:val="20"/>
+                <w:szCs w:val="20"/>
+              </w:rPr>
+              <w:t>CCNA Exploration 1: Network Fundamentals,</w:t>
+            </w:r>
+          </w:p>
+          <w:p>
+            <w:pPr>
+              <w:pStyle w:val="Normal"/>
+              <w:ind w:right="-2" w:hanging="0"/>
+              <w:rPr/>
+            </w:pPr>
+            <w:r>
+              <w:rPr>
+                <w:rFonts w:ascii="Verdana" w:hAnsi="Verdana"/>
+                <w:sz w:val="20"/>
+                <w:szCs w:val="20"/>
+              </w:rPr>
+              <w:t>CCNA Exploration 2: Routing Protocols and Concepts,</w:t>
+            </w:r>
+          </w:p>
+          <w:p>
+            <w:pPr>
+              <w:pStyle w:val="Normal"/>
+              <w:ind w:right="-2" w:hanging="0"/>
+              <w:rPr/>
+            </w:pPr>
+            <w:r>
+              <w:rPr>
+                <w:rFonts w:ascii="Verdana" w:hAnsi="Verdana"/>
+                <w:sz w:val="20"/>
+                <w:szCs w:val="20"/>
+              </w:rPr>
+              <w:t>CCNA R&amp;S: Connecting Networks,</w:t>
+            </w:r>
+          </w:p>
+          <w:p>
+            <w:pPr>
+              <w:pStyle w:val="Normal"/>
+              <w:ind w:right="-2" w:hanging="0"/>
+              <w:rPr/>
+            </w:pPr>
+            <w:r>
+              <w:rPr>
+                <w:rFonts w:ascii="Verdana" w:hAnsi="Verdana"/>
+                <w:sz w:val="20"/>
+                <w:szCs w:val="20"/>
+              </w:rPr>
+              <w:t>CCNA R&amp;S: Scaling Networks,</w:t>
+            </w:r>
+          </w:p>
+          <w:p>
+            <w:pPr>
+              <w:pStyle w:val="Normal"/>
+              <w:ind w:right="-2" w:hanging="0"/>
+              <w:rPr>
+                <w:rFonts w:ascii="Verdana" w:hAnsi="Verdana"/>
+                <w:sz w:val="20"/>
+                <w:szCs w:val="20"/>
+              </w:rPr>
+            </w:pPr>
+            <w:r>
+              <w:rPr>
+                <w:rFonts w:ascii="Verdana" w:hAnsi="Verdana"/>
+                <w:sz w:val="20"/>
+                <w:szCs w:val="20"/>
+              </w:rPr>
+              <w:t>CCNA Cybersecurity Operations</w:t>
             </w:r>
           </w:p>
           <w:p>
@@ -3000,7 +3132,8 @@
         </w:trPr>
         <w:tc>
           <w:tcPr>
-            <w:tcW w:w="2876" w:type="dxa"/>
+            <w:tcW w:w="2874" w:type="dxa"/>
+            <w:gridSpan w:val="2"/>
             <w:tcBorders/>
             <w:shd w:fill="auto" w:val="clear"/>
           </w:tcPr>
@@ -3030,8 +3163,8 @@
         </w:tc>
         <w:tc>
           <w:tcPr>
-            <w:tcW w:w="6221" w:type="dxa"/>
-            <w:gridSpan w:val="5"/>
+            <w:tcW w:w="6257" w:type="dxa"/>
+            <w:gridSpan w:val="10"/>
             <w:tcBorders/>
             <w:shd w:fill="auto" w:val="clear"/>
           </w:tcPr>
@@ -3061,7 +3194,8 @@
         </w:trPr>
         <w:tc>
           <w:tcPr>
-            <w:tcW w:w="2876" w:type="dxa"/>
+            <w:tcW w:w="2874" w:type="dxa"/>
+            <w:gridSpan w:val="2"/>
             <w:tcBorders/>
             <w:shd w:fill="auto" w:val="clear"/>
           </w:tcPr>
@@ -3092,8 +3226,8 @@
         </w:tc>
         <w:tc>
           <w:tcPr>
-            <w:tcW w:w="6221" w:type="dxa"/>
-            <w:gridSpan w:val="5"/>
+            <w:tcW w:w="6257" w:type="dxa"/>
+            <w:gridSpan w:val="10"/>
             <w:tcBorders/>
             <w:shd w:fill="auto" w:val="clear"/>
           </w:tcPr>
@@ -3561,8 +3695,8 @@
         </w:trPr>
         <w:tc>
           <w:tcPr>
-            <w:tcW w:w="3435" w:type="dxa"/>
-            <w:gridSpan w:val="2"/>
+            <w:tcW w:w="3433" w:type="dxa"/>
+            <w:gridSpan w:val="3"/>
             <w:tcBorders/>
             <w:shd w:fill="auto" w:val="clear"/>
           </w:tcPr>
@@ -3589,8 +3723,8 @@
         </w:tc>
         <w:tc>
           <w:tcPr>
-            <w:tcW w:w="5662" w:type="dxa"/>
-            <w:gridSpan w:val="4"/>
+            <w:tcW w:w="5698" w:type="dxa"/>
+            <w:gridSpan w:val="9"/>
             <w:tcBorders/>
             <w:shd w:fill="auto" w:val="clear"/>
           </w:tcPr>
@@ -3622,8 +3756,8 @@
         </w:trPr>
         <w:tc>
           <w:tcPr>
-            <w:tcW w:w="9097" w:type="dxa"/>
-            <w:gridSpan w:val="6"/>
+            <w:tcW w:w="9131" w:type="dxa"/>
+            <w:gridSpan w:val="12"/>
             <w:tcBorders/>
             <w:shd w:fill="auto" w:val="clear"/>
           </w:tcPr>
@@ -3649,46 +3783,6 @@
           </w:p>
         </w:tc>
       </w:tr>
-    </w:tbl>
-    <w:p>
-      <w:pPr>
-        <w:pStyle w:val="Normal"/>
-        <w:rPr>
-          <w:lang w:val="en-US"/>
-        </w:rPr>
-      </w:pPr>
-      <w:r>
-        <w:rPr>
-          <w:lang w:val="en-US"/>
-        </w:rPr>
-      </w:r>
-      <w:r>
-        <w:br w:type="page"/>
-      </w:r>
-    </w:p>
-    <w:tbl>
-      <w:tblPr>
-        <w:tblW w:w="9098" w:type="dxa"/>
-        <w:jc w:val="left"/>
-        <w:tblInd w:w="0" w:type="dxa"/>
-        <w:tblCellMar>
-          <w:top w:w="0" w:type="dxa"/>
-          <w:left w:w="70" w:type="dxa"/>
-          <w:bottom w:w="0" w:type="dxa"/>
-          <w:right w:w="70" w:type="dxa"/>
-        </w:tblCellMar>
-        <w:tblLook w:val="0000" w:noVBand="0" w:noHBand="0" w:lastColumn="0" w:firstColumn="0" w:lastRow="0" w:firstRow="0"/>
-      </w:tblPr>
-      <w:tblGrid>
-        <w:gridCol w:w="2873"/>
-        <w:gridCol w:w="1089"/>
-        <w:gridCol w:w="1861"/>
-        <w:gridCol w:w="158"/>
-        <w:gridCol w:w="2"/>
-        <w:gridCol w:w="2316"/>
-        <w:gridCol w:w="2"/>
-        <w:gridCol w:w="796"/>
-      </w:tblGrid>
       <w:tr>
         <w:trPr>
           <w:trHeight w:val="265" w:hRule="atLeast"/>
@@ -3696,15 +3790,14 @@
         </w:trPr>
         <w:tc>
           <w:tcPr>
-            <w:tcW w:w="5823" w:type="dxa"/>
-            <w:gridSpan w:val="3"/>
+            <w:tcW w:w="5821" w:type="dxa"/>
+            <w:gridSpan w:val="6"/>
             <w:tcBorders/>
             <w:shd w:color="auto" w:fill="0C0C0C" w:val="clear"/>
           </w:tcPr>
           <w:p>
             <w:pPr>
               <w:pStyle w:val="Normal"/>
-              <w:pageBreakBefore/>
               <w:spacing w:before="60" w:after="60"/>
               <w:rPr/>
             </w:pPr>
@@ -3724,7 +3817,6 @@
         <w:tc>
           <w:tcPr>
             <w:tcW w:w="160" w:type="dxa"/>
-            <w:gridSpan w:val="2"/>
             <w:tcBorders/>
             <w:shd w:color="auto" w:fill="0C0C0C" w:val="clear"/>
           </w:tcPr>
@@ -3750,7 +3842,7 @@
         <w:tc>
           <w:tcPr>
             <w:tcW w:w="2318" w:type="dxa"/>
-            <w:gridSpan w:val="2"/>
+            <w:gridSpan w:val="3"/>
             <w:tcBorders/>
             <w:shd w:color="auto" w:fill="0C0C0C" w:val="clear"/>
           </w:tcPr>
@@ -3776,7 +3868,8 @@
         </w:tc>
         <w:tc>
           <w:tcPr>
-            <w:tcW w:w="796" w:type="dxa"/>
+            <w:tcW w:w="832" w:type="dxa"/>
+            <w:gridSpan w:val="2"/>
             <w:tcBorders/>
             <w:shd w:color="auto" w:fill="0C0C0C" w:val="clear"/>
           </w:tcPr>
@@ -3832,58 +3925,58 @@
         <w:tc>
           <w:tcPr>
             <w:tcW w:w="3108" w:type="dxa"/>
+            <w:gridSpan w:val="6"/>
+            <w:tcBorders/>
+            <w:shd w:fill="auto" w:val="clear"/>
+          </w:tcPr>
+          <w:p>
+            <w:pPr>
+              <w:pStyle w:val="Normal"/>
+              <w:rPr>
+                <w:rFonts w:ascii="Verdana" w:hAnsi="Verdana"/>
+                <w:sz w:val="20"/>
+                <w:szCs w:val="20"/>
+              </w:rPr>
+            </w:pPr>
+            <w:r>
+              <w:rPr>
+                <w:rFonts w:ascii="Verdana" w:hAnsi="Verdana"/>
+                <w:sz w:val="20"/>
+                <w:szCs w:val="20"/>
+              </w:rPr>
+            </w:r>
+          </w:p>
+        </w:tc>
+        <w:tc>
+          <w:tcPr>
+            <w:tcW w:w="2316" w:type="dxa"/>
+            <w:gridSpan w:val="2"/>
+            <w:tcBorders/>
+            <w:shd w:fill="auto" w:val="clear"/>
+          </w:tcPr>
+          <w:p>
+            <w:pPr>
+              <w:pStyle w:val="Normal"/>
+              <w:jc w:val="center"/>
+              <w:rPr>
+                <w:rFonts w:ascii="Verdana" w:hAnsi="Verdana"/>
+                <w:sz w:val="20"/>
+                <w:szCs w:val="20"/>
+              </w:rPr>
+            </w:pPr>
+            <w:r>
+              <w:rPr>
+                <w:rFonts w:ascii="Verdana" w:hAnsi="Verdana"/>
+                <w:sz w:val="20"/>
+                <w:szCs w:val="20"/>
+              </w:rPr>
+            </w:r>
+          </w:p>
+        </w:tc>
+        <w:tc>
+          <w:tcPr>
+            <w:tcW w:w="834" w:type="dxa"/>
             <w:gridSpan w:val="3"/>
-            <w:tcBorders/>
-            <w:shd w:fill="auto" w:val="clear"/>
-          </w:tcPr>
-          <w:p>
-            <w:pPr>
-              <w:pStyle w:val="Normal"/>
-              <w:rPr>
-                <w:rFonts w:ascii="Verdana" w:hAnsi="Verdana"/>
-                <w:sz w:val="20"/>
-                <w:szCs w:val="20"/>
-              </w:rPr>
-            </w:pPr>
-            <w:r>
-              <w:rPr>
-                <w:rFonts w:ascii="Verdana" w:hAnsi="Verdana"/>
-                <w:sz w:val="20"/>
-                <w:szCs w:val="20"/>
-              </w:rPr>
-            </w:r>
-          </w:p>
-        </w:tc>
-        <w:tc>
-          <w:tcPr>
-            <w:tcW w:w="2318" w:type="dxa"/>
-            <w:gridSpan w:val="2"/>
-            <w:tcBorders/>
-            <w:shd w:fill="auto" w:val="clear"/>
-          </w:tcPr>
-          <w:p>
-            <w:pPr>
-              <w:pStyle w:val="Normal"/>
-              <w:jc w:val="center"/>
-              <w:rPr>
-                <w:rFonts w:ascii="Verdana" w:hAnsi="Verdana"/>
-                <w:sz w:val="20"/>
-                <w:szCs w:val="20"/>
-              </w:rPr>
-            </w:pPr>
-            <w:r>
-              <w:rPr>
-                <w:rFonts w:ascii="Verdana" w:hAnsi="Verdana"/>
-                <w:sz w:val="20"/>
-                <w:szCs w:val="20"/>
-              </w:rPr>
-            </w:r>
-          </w:p>
-        </w:tc>
-        <w:tc>
-          <w:tcPr>
-            <w:tcW w:w="798" w:type="dxa"/>
-            <w:gridSpan w:val="2"/>
             <w:tcBorders/>
             <w:shd w:fill="auto" w:val="clear"/>
           </w:tcPr>
@@ -3938,58 +4031,58 @@
         <w:tc>
           <w:tcPr>
             <w:tcW w:w="3108" w:type="dxa"/>
+            <w:gridSpan w:val="6"/>
+            <w:tcBorders/>
+            <w:shd w:fill="auto" w:val="clear"/>
+          </w:tcPr>
+          <w:p>
+            <w:pPr>
+              <w:pStyle w:val="Normal"/>
+              <w:rPr>
+                <w:rFonts w:ascii="Verdana" w:hAnsi="Verdana"/>
+                <w:sz w:val="20"/>
+                <w:szCs w:val="20"/>
+              </w:rPr>
+            </w:pPr>
+            <w:r>
+              <w:rPr>
+                <w:rFonts w:ascii="Verdana" w:hAnsi="Verdana"/>
+                <w:sz w:val="20"/>
+                <w:szCs w:val="20"/>
+              </w:rPr>
+            </w:r>
+          </w:p>
+        </w:tc>
+        <w:tc>
+          <w:tcPr>
+            <w:tcW w:w="2316" w:type="dxa"/>
+            <w:gridSpan w:val="2"/>
+            <w:tcBorders/>
+            <w:shd w:fill="auto" w:val="clear"/>
+          </w:tcPr>
+          <w:p>
+            <w:pPr>
+              <w:pStyle w:val="Normal"/>
+              <w:jc w:val="center"/>
+              <w:rPr>
+                <w:rFonts w:ascii="Verdana" w:hAnsi="Verdana"/>
+                <w:sz w:val="20"/>
+                <w:szCs w:val="20"/>
+              </w:rPr>
+            </w:pPr>
+            <w:r>
+              <w:rPr>
+                <w:rFonts w:ascii="Verdana" w:hAnsi="Verdana"/>
+                <w:sz w:val="20"/>
+                <w:szCs w:val="20"/>
+              </w:rPr>
+            </w:r>
+          </w:p>
+        </w:tc>
+        <w:tc>
+          <w:tcPr>
+            <w:tcW w:w="834" w:type="dxa"/>
             <w:gridSpan w:val="3"/>
-            <w:tcBorders/>
-            <w:shd w:fill="auto" w:val="clear"/>
-          </w:tcPr>
-          <w:p>
-            <w:pPr>
-              <w:pStyle w:val="Normal"/>
-              <w:rPr>
-                <w:rFonts w:ascii="Verdana" w:hAnsi="Verdana"/>
-                <w:sz w:val="20"/>
-                <w:szCs w:val="20"/>
-              </w:rPr>
-            </w:pPr>
-            <w:r>
-              <w:rPr>
-                <w:rFonts w:ascii="Verdana" w:hAnsi="Verdana"/>
-                <w:sz w:val="20"/>
-                <w:szCs w:val="20"/>
-              </w:rPr>
-            </w:r>
-          </w:p>
-        </w:tc>
-        <w:tc>
-          <w:tcPr>
-            <w:tcW w:w="2318" w:type="dxa"/>
-            <w:gridSpan w:val="2"/>
-            <w:tcBorders/>
-            <w:shd w:fill="auto" w:val="clear"/>
-          </w:tcPr>
-          <w:p>
-            <w:pPr>
-              <w:pStyle w:val="Normal"/>
-              <w:jc w:val="center"/>
-              <w:rPr>
-                <w:rFonts w:ascii="Verdana" w:hAnsi="Verdana"/>
-                <w:sz w:val="20"/>
-                <w:szCs w:val="20"/>
-              </w:rPr>
-            </w:pPr>
-            <w:r>
-              <w:rPr>
-                <w:rFonts w:ascii="Verdana" w:hAnsi="Verdana"/>
-                <w:sz w:val="20"/>
-                <w:szCs w:val="20"/>
-              </w:rPr>
-            </w:r>
-          </w:p>
-        </w:tc>
-        <w:tc>
-          <w:tcPr>
-            <w:tcW w:w="798" w:type="dxa"/>
-            <w:gridSpan w:val="2"/>
             <w:tcBorders/>
             <w:shd w:fill="auto" w:val="clear"/>
           </w:tcPr>
@@ -4052,8 +4145,8 @@
         </w:tc>
         <w:tc>
           <w:tcPr>
-            <w:tcW w:w="6224" w:type="dxa"/>
-            <w:gridSpan w:val="7"/>
+            <w:tcW w:w="6258" w:type="dxa"/>
+            <w:gridSpan w:val="11"/>
             <w:tcBorders/>
             <w:shd w:color="auto" w:fill="C0C0C0" w:val="clear"/>
           </w:tcPr>
@@ -4114,8 +4207,8 @@
         </w:tc>
         <w:tc>
           <w:tcPr>
-            <w:tcW w:w="6224" w:type="dxa"/>
-            <w:gridSpan w:val="7"/>
+            <w:tcW w:w="6258" w:type="dxa"/>
+            <w:gridSpan w:val="11"/>
             <w:tcBorders/>
             <w:shd w:fill="auto" w:val="clear"/>
           </w:tcPr>
@@ -4182,8 +4275,8 @@
         </w:tc>
         <w:tc>
           <w:tcPr>
-            <w:tcW w:w="6224" w:type="dxa"/>
-            <w:gridSpan w:val="7"/>
+            <w:tcW w:w="6258" w:type="dxa"/>
+            <w:gridSpan w:val="11"/>
             <w:tcBorders/>
             <w:shd w:fill="auto" w:val="clear"/>
           </w:tcPr>
@@ -4259,7 +4352,11 @@
               </w:rPr>
             </w:pPr>
             <w:r>
-              <w:rPr/>
+              <w:rPr>
+                <w:rFonts w:ascii="Verdana" w:hAnsi="Verdana"/>
+                <w:sz w:val="20"/>
+                <w:szCs w:val="20"/>
+              </w:rPr>
             </w:r>
           </w:p>
           <w:p>
@@ -4570,8 +4667,8 @@
         </w:trPr>
         <w:tc>
           <w:tcPr>
-            <w:tcW w:w="9097" w:type="dxa"/>
-            <w:gridSpan w:val="8"/>
+            <w:tcW w:w="9131" w:type="dxa"/>
+            <w:gridSpan w:val="12"/>
             <w:tcBorders/>
             <w:shd w:fill="auto" w:val="clear"/>
           </w:tcPr>
@@ -4626,8 +4723,8 @@
         </w:tc>
         <w:tc>
           <w:tcPr>
-            <w:tcW w:w="6224" w:type="dxa"/>
-            <w:gridSpan w:val="7"/>
+            <w:tcW w:w="6258" w:type="dxa"/>
+            <w:gridSpan w:val="11"/>
             <w:tcBorders/>
             <w:shd w:fill="auto" w:val="clear"/>
           </w:tcPr>
@@ -4658,7 +4755,7 @@
         <w:tc>
           <w:tcPr>
             <w:tcW w:w="3962" w:type="dxa"/>
-            <w:gridSpan w:val="2"/>
+            <w:gridSpan w:val="4"/>
             <w:tcBorders/>
             <w:shd w:color="auto" w:fill="C0C0C0" w:val="clear"/>
           </w:tcPr>
@@ -4699,8 +4796,8 @@
         </w:tc>
         <w:tc>
           <w:tcPr>
-            <w:tcW w:w="5135" w:type="dxa"/>
-            <w:gridSpan w:val="6"/>
+            <w:tcW w:w="5169" w:type="dxa"/>
+            <w:gridSpan w:val="8"/>
             <w:tcBorders/>
             <w:shd w:color="auto" w:fill="C0C0C0" w:val="clear"/>
           </w:tcPr>
@@ -4761,8 +4858,8 @@
         </w:tc>
         <w:tc>
           <w:tcPr>
-            <w:tcW w:w="6224" w:type="dxa"/>
-            <w:gridSpan w:val="7"/>
+            <w:tcW w:w="6258" w:type="dxa"/>
+            <w:gridSpan w:val="11"/>
             <w:tcBorders/>
             <w:shd w:fill="auto" w:val="clear"/>
           </w:tcPr>
@@ -4822,8 +4919,8 @@
         </w:tc>
         <w:tc>
           <w:tcPr>
-            <w:tcW w:w="6224" w:type="dxa"/>
-            <w:gridSpan w:val="7"/>
+            <w:tcW w:w="6258" w:type="dxa"/>
+            <w:gridSpan w:val="11"/>
             <w:tcBorders/>
             <w:shd w:fill="auto" w:val="clear"/>
           </w:tcPr>
@@ -4859,15 +4956,7 @@
                 <w:sz w:val="20"/>
                 <w:szCs w:val="20"/>
               </w:rPr>
-              <w:t>Oud-b</w:t>
-            </w:r>
-            <w:r>
-              <w:rPr>
-                <w:rFonts w:ascii="Verdana" w:hAnsi="Verdana"/>
-                <w:sz w:val="20"/>
-                <w:szCs w:val="20"/>
-              </w:rPr>
-              <w:t>estuurslid van studentenclub Duplicare te Antwerpen</w:t>
+              <w:t>Oud-bestuurslid van studentenclub Duplicare te Antwerpen</w:t>
             </w:r>
           </w:p>
         </w:tc>
@@ -4903,8 +4992,8 @@
         </w:tc>
         <w:tc>
           <w:tcPr>
-            <w:tcW w:w="6224" w:type="dxa"/>
-            <w:gridSpan w:val="7"/>
+            <w:tcW w:w="6258" w:type="dxa"/>
+            <w:gridSpan w:val="11"/>
             <w:tcBorders/>
             <w:shd w:fill="auto" w:val="clear"/>
           </w:tcPr>
@@ -4968,8 +5057,8 @@
         </w:tc>
         <w:tc>
           <w:tcPr>
-            <w:tcW w:w="6224" w:type="dxa"/>
-            <w:gridSpan w:val="7"/>
+            <w:tcW w:w="6258" w:type="dxa"/>
+            <w:gridSpan w:val="11"/>
             <w:tcBorders/>
             <w:shd w:fill="auto" w:val="clear"/>
           </w:tcPr>
@@ -5033,8 +5122,8 @@
         </w:tc>
         <w:tc>
           <w:tcPr>
-            <w:tcW w:w="6224" w:type="dxa"/>
-            <w:gridSpan w:val="7"/>
+            <w:tcW w:w="6258" w:type="dxa"/>
+            <w:gridSpan w:val="11"/>
             <w:tcBorders/>
             <w:shd w:fill="auto" w:val="clear"/>
           </w:tcPr>
@@ -5090,8 +5179,8 @@
         </w:tc>
         <w:tc>
           <w:tcPr>
-            <w:tcW w:w="6224" w:type="dxa"/>
-            <w:gridSpan w:val="7"/>
+            <w:tcW w:w="6258" w:type="dxa"/>
+            <w:gridSpan w:val="11"/>
             <w:tcBorders/>
             <w:shd w:fill="auto" w:val="clear"/>
           </w:tcPr>
@@ -5114,7 +5203,7 @@
         <w:tc>
           <w:tcPr>
             <w:tcW w:w="3962" w:type="dxa"/>
-            <w:gridSpan w:val="2"/>
+            <w:gridSpan w:val="4"/>
             <w:tcBorders/>
             <w:shd w:color="auto" w:fill="C0C0C0" w:val="clear"/>
           </w:tcPr>
@@ -5155,8 +5244,8 @@
         </w:tc>
         <w:tc>
           <w:tcPr>
-            <w:tcW w:w="5135" w:type="dxa"/>
-            <w:gridSpan w:val="6"/>
+            <w:tcW w:w="5169" w:type="dxa"/>
+            <w:gridSpan w:val="8"/>
             <w:tcBorders/>
             <w:shd w:color="auto" w:fill="C0C0C0" w:val="clear"/>
           </w:tcPr>
@@ -5217,8 +5306,8 @@
         </w:tc>
         <w:tc>
           <w:tcPr>
-            <w:tcW w:w="6224" w:type="dxa"/>
-            <w:gridSpan w:val="7"/>
+            <w:tcW w:w="6258" w:type="dxa"/>
+            <w:gridSpan w:val="11"/>
             <w:tcBorders/>
             <w:shd w:fill="auto" w:val="clear"/>
           </w:tcPr>
@@ -5287,8 +5376,8 @@
         </w:tc>
         <w:tc>
           <w:tcPr>
-            <w:tcW w:w="6224" w:type="dxa"/>
-            <w:gridSpan w:val="7"/>
+            <w:tcW w:w="6258" w:type="dxa"/>
+            <w:gridSpan w:val="11"/>
             <w:tcBorders/>
             <w:shd w:fill="auto" w:val="clear"/>
           </w:tcPr>
@@ -5699,15 +5788,6 @@
       <w:sz w:val="16"/>
       <w:szCs w:val="16"/>
       <w:lang w:val="nl-NL" w:eastAsia="nl-NL"/>
-    </w:rPr>
-  </w:style>
-  <w:style w:type="character" w:styleId="ListLabel1">
-    <w:name w:val="ListLabel 1"/>
-    <w:qFormat/>
-    <w:rPr>
-      <w:rFonts w:ascii="Verdana" w:hAnsi="Verdana"/>
-      <w:sz w:val="20"/>
-      <w:szCs w:val="20"/>
     </w:rPr>
   </w:style>
   <w:style w:type="paragraph" w:styleId="Heading">

</xml_diff>